<commit_message>
added image to each local
</commit_message>
<xml_diff>
--- a/app/src/main/assets/G-100/HOW-TO.docx
+++ b/app/src/main/assets/G-100/HOW-TO.docx
@@ -30,6 +30,207 @@
         </w:rPr>
         <w:t xml:space="preserve"> DANS UN LAYER</w:t>
       </w:r>
+      <w:r>
+        <w:rPr>
+          <w:noProof/>
+          <w:lang w:val="yo-NG" w:eastAsia="en-CA"/>
+        </w:rPr>
+        <w:t xml:space="preserve"> avec limage du cegep par dessu (imagery..import image for layer) changer pdf to kml avant.</w:t>
+      </w:r>
+    </w:p>
+    <w:p>
+      <w:pPr>
+        <w:rPr>
+          <w:noProof/>
+          <w:lang w:val="yo-NG" w:eastAsia="en-CA"/>
+        </w:rPr>
+      </w:pPr>
+    </w:p>
+    <w:p>
+      <w:pPr>
+        <w:rPr>
+          <w:noProof/>
+          <w:lang w:val="yo-NG" w:eastAsia="en-CA"/>
+        </w:rPr>
+      </w:pPr>
+      <w:r>
+        <w:rPr>
+          <w:noProof/>
+          <w:lang w:val="yo-NG" w:eastAsia="en-CA"/>
+        </w:rPr>
+        <w:t xml:space="preserve">PRENDRE LOUTILS DRAW NODE CLIQUER DEU FOIS DE SUITE SUR LEMPLACEMENT DE LKA PORTE, SANS RIEN </w:t>
+      </w:r>
+      <w:r>
+        <w:rPr>
+          <w:noProof/>
+          <w:lang w:val="yo-NG" w:eastAsia="en-CA"/>
+        </w:rPr>
+        <w:t xml:space="preserve">DEPLACER/TOCHER ALLERD DANS LUSINE </w:t>
+      </w:r>
+      <w:r>
+        <w:rPr>
+          <w:noProof/>
+          <w:lang w:val="yo-NG" w:eastAsia="en-CA"/>
+        </w:rPr>
+        <w:t xml:space="preserve">ET SELECTIONNER </w:t>
+      </w:r>
+      <w:r>
+        <w:rPr>
+          <w:noProof/>
+          <w:lang w:val="yo-NG" w:eastAsia="en-CA"/>
+        </w:rPr>
+        <w:t>ENTRANCE</w:t>
+      </w:r>
+      <w:bookmarkStart w:id="0" w:name="_GoBack"/>
+      <w:bookmarkEnd w:id="0"/>
+    </w:p>
+    <w:p>
+      <w:pPr>
+        <w:rPr>
+          <w:b/>
+          <w:noProof/>
+          <w:lang w:val="yo-NG" w:eastAsia="en-CA"/>
+        </w:rPr>
+      </w:pPr>
+      <w:r>
+        <w:rPr>
+          <w:noProof/>
+          <w:lang w:eastAsia="en-CA"/>
+        </w:rPr>
+        <w:drawing>
+          <wp:inline distT="0" distB="0" distL="0" distR="0" wp14:anchorId="2BD3841B" wp14:editId="54670689">
+            <wp:extent cx="5943600" cy="2005965"/>
+            <wp:effectExtent l="0" t="0" r="0" b="0"/>
+            <wp:docPr id="6" name="Picture 6"/>
+            <wp:cNvGraphicFramePr>
+              <a:graphicFrameLocks xmlns:a="http://schemas.openxmlformats.org/drawingml/2006/main" noChangeAspect="1"/>
+            </wp:cNvGraphicFramePr>
+            <a:graphic xmlns:a="http://schemas.openxmlformats.org/drawingml/2006/main">
+              <a:graphicData uri="http://schemas.openxmlformats.org/drawingml/2006/picture">
+                <pic:pic xmlns:pic="http://schemas.openxmlformats.org/drawingml/2006/picture">
+                  <pic:nvPicPr>
+                    <pic:cNvPr id="1" name=""/>
+                    <pic:cNvPicPr/>
+                  </pic:nvPicPr>
+                  <pic:blipFill>
+                    <a:blip r:embed="rId4"/>
+                    <a:stretch>
+                      <a:fillRect/>
+                    </a:stretch>
+                  </pic:blipFill>
+                  <pic:spPr>
+                    <a:xfrm>
+                      <a:off x="0" y="0"/>
+                      <a:ext cx="5943600" cy="2005965"/>
+                    </a:xfrm>
+                    <a:prstGeom prst="rect">
+                      <a:avLst/>
+                    </a:prstGeom>
+                  </pic:spPr>
+                </pic:pic>
+              </a:graphicData>
+            </a:graphic>
+          </wp:inline>
+        </w:drawing>
+      </w:r>
+    </w:p>
+    <w:p>
+      <w:pPr>
+        <w:rPr>
+          <w:noProof/>
+          <w:lang w:val="yo-NG" w:eastAsia="en-CA"/>
+        </w:rPr>
+      </w:pPr>
+      <w:r>
+        <w:rPr>
+          <w:noProof/>
+          <w:lang w:eastAsia="en-CA"/>
+        </w:rPr>
+        <w:drawing>
+          <wp:inline distT="0" distB="0" distL="0" distR="0" wp14:anchorId="1622E6AB" wp14:editId="750DCBA7">
+            <wp:extent cx="5943600" cy="2005965"/>
+            <wp:effectExtent l="0" t="0" r="0" b="0"/>
+            <wp:docPr id="5" name="Picture 5"/>
+            <wp:cNvGraphicFramePr>
+              <a:graphicFrameLocks xmlns:a="http://schemas.openxmlformats.org/drawingml/2006/main" noChangeAspect="1"/>
+            </wp:cNvGraphicFramePr>
+            <a:graphic xmlns:a="http://schemas.openxmlformats.org/drawingml/2006/main">
+              <a:graphicData uri="http://schemas.openxmlformats.org/drawingml/2006/picture">
+                <pic:pic xmlns:pic="http://schemas.openxmlformats.org/drawingml/2006/picture">
+                  <pic:nvPicPr>
+                    <pic:cNvPr id="1" name=""/>
+                    <pic:cNvPicPr/>
+                  </pic:nvPicPr>
+                  <pic:blipFill>
+                    <a:blip r:embed="rId5"/>
+                    <a:stretch>
+                      <a:fillRect/>
+                    </a:stretch>
+                  </pic:blipFill>
+                  <pic:spPr>
+                    <a:xfrm>
+                      <a:off x="0" y="0"/>
+                      <a:ext cx="5943600" cy="2005965"/>
+                    </a:xfrm>
+                    <a:prstGeom prst="rect">
+                      <a:avLst/>
+                    </a:prstGeom>
+                  </pic:spPr>
+                </pic:pic>
+              </a:graphicData>
+            </a:graphic>
+          </wp:inline>
+        </w:drawing>
+      </w:r>
+    </w:p>
+    <w:p>
+      <w:pPr>
+        <w:rPr>
+          <w:noProof/>
+          <w:lang w:val="yo-NG" w:eastAsia="en-CA"/>
+        </w:rPr>
+      </w:pPr>
+      <w:r>
+        <w:rPr>
+          <w:noProof/>
+          <w:lang w:eastAsia="en-CA"/>
+        </w:rPr>
+        <w:drawing>
+          <wp:inline distT="0" distB="0" distL="0" distR="0" wp14:anchorId="749BFEFB" wp14:editId="09A93355">
+            <wp:extent cx="5943600" cy="2005965"/>
+            <wp:effectExtent l="0" t="0" r="0" b="0"/>
+            <wp:docPr id="4" name="Picture 4"/>
+            <wp:cNvGraphicFramePr>
+              <a:graphicFrameLocks xmlns:a="http://schemas.openxmlformats.org/drawingml/2006/main" noChangeAspect="1"/>
+            </wp:cNvGraphicFramePr>
+            <a:graphic xmlns:a="http://schemas.openxmlformats.org/drawingml/2006/main">
+              <a:graphicData uri="http://schemas.openxmlformats.org/drawingml/2006/picture">
+                <pic:pic xmlns:pic="http://schemas.openxmlformats.org/drawingml/2006/picture">
+                  <pic:nvPicPr>
+                    <pic:cNvPr id="1" name=""/>
+                    <pic:cNvPicPr/>
+                  </pic:nvPicPr>
+                  <pic:blipFill>
+                    <a:blip r:embed="rId6"/>
+                    <a:stretch>
+                      <a:fillRect/>
+                    </a:stretch>
+                  </pic:blipFill>
+                  <pic:spPr>
+                    <a:xfrm>
+                      <a:off x="0" y="0"/>
+                      <a:ext cx="5943600" cy="2005965"/>
+                    </a:xfrm>
+                    <a:prstGeom prst="rect">
+                      <a:avLst/>
+                    </a:prstGeom>
+                  </pic:spPr>
+                </pic:pic>
+              </a:graphicData>
+            </a:graphic>
+          </wp:inline>
+        </w:drawing>
+      </w:r>
     </w:p>
     <w:p>
       <w:pPr>
@@ -41,6 +242,7 @@
         <w:rPr>
           <w:lang w:val="fr-CA"/>
         </w:rPr>
+        <w:lastRenderedPageBreak/>
         <w:t>2- SELECTIONENR LES ENTR</w:t>
       </w:r>
       <w:r>
@@ -72,7 +274,7 @@
                     <pic:cNvPicPr/>
                   </pic:nvPicPr>
                   <pic:blipFill>
-                    <a:blip r:embed="rId4" cstate="print">
+                    <a:blip r:embed="rId7" cstate="print">
                       <a:extLst>
                         <a:ext uri="{28A0092B-C50C-407E-A947-70E740481C1C}">
                           <a14:useLocalDpi xmlns:a14="http://schemas.microsoft.com/office/drawing/2010/main" val="0"/>
@@ -144,7 +346,7 @@
                     <pic:cNvPicPr/>
                   </pic:nvPicPr>
                   <pic:blipFill>
-                    <a:blip r:embed="rId5"/>
+                    <a:blip r:embed="rId8"/>
                     <a:stretch>
                       <a:fillRect/>
                     </a:stretch>
@@ -206,7 +408,6 @@
           <w:noProof/>
           <w:lang w:val="yo-NG" w:eastAsia="en-CA"/>
         </w:rPr>
-        <w:lastRenderedPageBreak/>
         <w:t>4-ENREGISTER CHAQUE LAYER (CORRI</w:t>
       </w:r>
       <w:r>
@@ -228,16 +429,7 @@
           <w:noProof/>
           <w:lang w:val="yo-NG" w:eastAsia="en-CA"/>
         </w:rPr>
-        <w:t>REN</w:t>
-      </w:r>
-      <w:bookmarkStart w:id="0" w:name="_GoBack"/>
-      <w:bookmarkEnd w:id="0"/>
-      <w:r>
-        <w:rPr>
-          <w:noProof/>
-          <w:lang w:val="yo-NG" w:eastAsia="en-CA"/>
-        </w:rPr>
-        <w:t>TS EN GEOJSON</w:t>
+        <w:t>RENTS EN GEOJSON</w:t>
       </w:r>
     </w:p>
     <w:p>
@@ -275,7 +467,7 @@
                     <pic:cNvPicPr/>
                   </pic:nvPicPr>
                   <pic:blipFill>
-                    <a:blip r:embed="rId6"/>
+                    <a:blip r:embed="rId9"/>
                     <a:stretch>
                       <a:fillRect/>
                     </a:stretch>

</xml_diff>